<commit_message>
procistene soubory upraven fa_widget.
</commit_message>
<xml_diff>
--- a/bakalarka dokumenty/Konverze modelů regulárních jazyků.docx
+++ b/bakalarka dokumenty/Konverze modelů regulárních jazyků.docx
@@ -492,6 +492,7 @@
           <w:kern w:val="32"/>
           <w:sz w:val="36"/>
           <w:szCs w:val="36"/>
+          <w:lang w:val="en-GB" w:eastAsia="en-GB"/>
         </w:rPr>
         <w:drawing>
           <wp:anchor distT="0" distB="0" distL="114300" distR="114300" simplePos="0" relativeHeight="251659264" behindDoc="0" locked="0" layoutInCell="1" allowOverlap="1">
@@ -625,6 +626,7 @@
           <w:noProof/>
           <w:sz w:val="28"/>
           <w:szCs w:val="28"/>
+          <w:lang w:val="en-GB" w:eastAsia="en-GB"/>
         </w:rPr>
         <w:drawing>
           <wp:anchor distT="0" distB="0" distL="114300" distR="114300" simplePos="0" relativeHeight="251660288" behindDoc="0" locked="0" layoutInCell="1" allowOverlap="1">
@@ -1006,25 +1008,7 @@
           <w:szCs w:val="28"/>
         </w:rPr>
         <w:tab/>
-        <w:t xml:space="preserve">Ing. Zbyněk Křivka, </w:t>
-      </w:r>
-      <w:proofErr w:type="spellStart"/>
-      <w:r>
-        <w:rPr>
-          <w:rFonts w:ascii="Arial" w:hAnsi="Arial" w:cs="Arial"/>
-          <w:sz w:val="28"/>
-          <w:szCs w:val="28"/>
-        </w:rPr>
-        <w:t>Ph.D</w:t>
-      </w:r>
-      <w:proofErr w:type="spellEnd"/>
-      <w:r>
-        <w:rPr>
-          <w:rFonts w:ascii="Arial" w:hAnsi="Arial" w:cs="Arial"/>
-          <w:sz w:val="28"/>
-          <w:szCs w:val="28"/>
-        </w:rPr>
-        <w:t>.</w:t>
+        <w:t>Ing. Zbyněk Křivka, Ph.D.</w:t>
       </w:r>
     </w:p>
     <w:p>
@@ -1147,11 +1131,9 @@
         <w:pStyle w:val="ds34nadpis"/>
         <w:spacing w:line="276" w:lineRule="auto"/>
       </w:pPr>
-      <w:proofErr w:type="spellStart"/>
       <w:r>
         <w:t>Abstract</w:t>
       </w:r>
-      <w:proofErr w:type="spellEnd"/>
     </w:p>
     <w:p>
       <w:pPr>
@@ -1251,11 +1233,9 @@
         <w:pStyle w:val="ds34nadpis"/>
         <w:spacing w:line="276" w:lineRule="auto"/>
       </w:pPr>
-      <w:proofErr w:type="spellStart"/>
       <w:r>
         <w:t>Keywords</w:t>
       </w:r>
-      <w:proofErr w:type="spellEnd"/>
     </w:p>
     <w:p>
       <w:pPr>
@@ -1437,16 +1417,8 @@
         <w:rPr>
           <w:lang w:val="cs-CZ"/>
         </w:rPr>
-        <w:t xml:space="preserve">Další informace mi </w:t>
-      </w:r>
-      <w:proofErr w:type="gramStart"/>
-      <w:r>
-        <w:rPr>
-          <w:lang w:val="cs-CZ"/>
-        </w:rPr>
-        <w:t>poskytli...</w:t>
-      </w:r>
-      <w:proofErr w:type="gramEnd"/>
+        <w:t>Další informace mi poskytli...</w:t>
+      </w:r>
     </w:p>
     <w:p>
       <w:pPr>
@@ -1529,16 +1501,8 @@
         <w:rPr>
           <w:lang w:val="cs-CZ"/>
         </w:rPr>
-        <w:t xml:space="preserve"> (!!!! DOPLŇTE </w:t>
-      </w:r>
-      <w:proofErr w:type="gramStart"/>
-      <w:r>
-        <w:rPr>
-          <w:lang w:val="cs-CZ"/>
-        </w:rPr>
-        <w:t>DATUM !!!!)</w:t>
-      </w:r>
-      <w:proofErr w:type="gramEnd"/>
+        <w:t xml:space="preserve"> (!!!! DOPLŇTE DATUM !!!!)</w:t>
+      </w:r>
     </w:p>
     <w:p>
       <w:pPr>
@@ -1957,16 +1921,16 @@
         </w:numPr>
         <w:spacing w:line="276" w:lineRule="auto"/>
       </w:pPr>
-      <w:bookmarkStart w:id="3" w:name="_Toc100936461"/>
-      <w:bookmarkStart w:id="4" w:name="_Toc101325787"/>
-      <w:bookmarkStart w:id="5" w:name="_Toc346653846"/>
+      <w:bookmarkStart w:id="3" w:name="_Toc346653846"/>
+      <w:bookmarkStart w:id="4" w:name="_Toc100936461"/>
+      <w:bookmarkStart w:id="5" w:name="_Toc101325787"/>
       <w:bookmarkEnd w:id="1"/>
       <w:bookmarkEnd w:id="2"/>
       <w:r>
         <w:lastRenderedPageBreak/>
         <w:t>Obsah</w:t>
       </w:r>
-      <w:bookmarkEnd w:id="5"/>
+      <w:bookmarkEnd w:id="3"/>
     </w:p>
     <w:p>
       <w:pPr>
@@ -3186,8 +3150,8 @@
         <w:lastRenderedPageBreak/>
         <w:t>Úvod</w:t>
       </w:r>
-      <w:bookmarkEnd w:id="3"/>
       <w:bookmarkEnd w:id="4"/>
+      <w:bookmarkEnd w:id="5"/>
       <w:bookmarkEnd w:id="6"/>
     </w:p>
     <w:p>
@@ -3322,14 +3286,12 @@
           <w:i/>
         </w:rPr>
       </w:pPr>
-      <w:proofErr w:type="gramStart"/>
       <w:r>
         <w:rPr>
           <w:i/>
         </w:rPr>
         <w:t>M=(Q,Σ,R,s,F), kde</w:t>
       </w:r>
-      <w:proofErr w:type="gramEnd"/>
       <w:r>
         <w:rPr>
           <w:i/>
@@ -3388,21 +3350,7 @@
         <w:rPr>
           <w:i/>
         </w:rPr>
-        <w:t xml:space="preserve">R je konečná množina pravidel tvaru: </w:t>
-      </w:r>
-      <w:proofErr w:type="spellStart"/>
-      <w:r>
-        <w:rPr>
-          <w:i/>
-        </w:rPr>
-        <w:t>pa</w:t>
-      </w:r>
-      <w:proofErr w:type="spellEnd"/>
-      <w:r>
-        <w:rPr>
-          <w:i/>
-        </w:rPr>
-        <w:t xml:space="preserve"> →q, kde q, p </w:t>
+        <w:t xml:space="preserve">R je konečná množina pravidel tvaru: pa →q, kde q, p </w:t>
       </w:r>
       <m:oMath>
         <m:r>
@@ -3529,11 +3477,7 @@
         <w:t>Tuto definici zde uvádím zejména proto, že jsem se setkal na internetu i v literatuře s odlišnými definicemi, kter</w:t>
       </w:r>
       <w:r>
-        <w:t xml:space="preserve">é definovali </w:t>
-      </w:r>
-      <w:proofErr w:type="gramStart"/>
-      <w:r>
-        <w:t xml:space="preserve">například </w:t>
+        <w:t xml:space="preserve">é definovali například </w:t>
       </w:r>
       <w:r>
         <w:rPr>
@@ -3548,11 +3492,7 @@
         <w:t> </w:t>
       </w:r>
       <w:r>
-        <w:t>ne</w:t>
-      </w:r>
-      <w:proofErr w:type="gramEnd"/>
-      <w:r>
-        <w:t xml:space="preserve"> jako počáteční stav, ale jako množinu počátečních stavů. </w:t>
+        <w:t xml:space="preserve">ne jako počáteční stav, ale jako množinu počátečních stavů. </w:t>
       </w:r>
     </w:p>
     <w:p>
@@ -3764,174 +3704,90 @@
           <w:i/>
         </w:rPr>
       </w:pPr>
-      <w:proofErr w:type="gramStart"/>
       <w:r>
         <w:rPr>
           <w:i/>
         </w:rPr>
-        <w:t>Nechť r a s jsou</w:t>
-      </w:r>
-      <w:proofErr w:type="gramEnd"/>
-      <w:r>
-        <w:rPr>
-          <w:i/>
-        </w:rPr>
-        <w:t xml:space="preserve"> regulární výrazy značící po řadě jazyky </w:t>
-      </w:r>
-      <w:proofErr w:type="spellStart"/>
-      <w:r>
-        <w:rPr>
-          <w:i/>
-        </w:rPr>
-        <w:t>L</w:t>
+        <w:t>Nechť r a s jsou regulární výrazy značící po řadě jazyky L</w:t>
       </w:r>
       <w:r>
         <w:rPr>
           <w:i/>
           <w:vertAlign w:val="subscript"/>
         </w:rPr>
-        <w:t>r</w:t>
-      </w:r>
-      <w:proofErr w:type="spellEnd"/>
+        <w:t xml:space="preserve">r </w:t>
+      </w:r>
+      <w:r>
+        <w:rPr>
+          <w:i/>
+        </w:rPr>
+        <w:t>a L</w:t>
+      </w:r>
       <w:r>
         <w:rPr>
           <w:i/>
           <w:vertAlign w:val="subscript"/>
         </w:rPr>
-        <w:t xml:space="preserve"> </w:t>
+        <w:t>s</w:t>
       </w:r>
       <w:r>
         <w:rPr>
           <w:i/>
         </w:rPr>
-        <w:t xml:space="preserve">a </w:t>
-      </w:r>
-      <w:proofErr w:type="spellStart"/>
-      <w:r>
+        <w:t>, potom:</w:t>
+      </w:r>
+    </w:p>
+    <w:p>
+      <w:pPr>
         <w:rPr>
           <w:i/>
         </w:rPr>
-        <w:t>L</w:t>
+      </w:pPr>
+      <w:r>
+        <w:rPr>
+          <w:i/>
+        </w:rPr>
+        <w:t>(r.s) je RV značící jazyk L = L</w:t>
       </w:r>
       <w:r>
         <w:rPr>
           <w:i/>
           <w:vertAlign w:val="subscript"/>
         </w:rPr>
-        <w:t>s</w:t>
-      </w:r>
-      <w:proofErr w:type="spellEnd"/>
+        <w:t>r</w:t>
+      </w:r>
       <w:r>
         <w:rPr>
           <w:i/>
         </w:rPr>
-        <w:t>, potom:</w:t>
-      </w:r>
-    </w:p>
-    <w:p>
-      <w:pPr>
-        <w:rPr>
-          <w:i/>
-        </w:rPr>
-      </w:pPr>
-      <w:r>
-        <w:rPr>
-          <w:i/>
-        </w:rPr>
-        <w:t>(</w:t>
-      </w:r>
-      <w:proofErr w:type="spellStart"/>
-      <w:proofErr w:type="gramStart"/>
-      <w:r>
-        <w:rPr>
-          <w:i/>
-        </w:rPr>
-        <w:t>r.s</w:t>
-      </w:r>
-      <w:proofErr w:type="spellEnd"/>
-      <w:r>
-        <w:rPr>
-          <w:i/>
-        </w:rPr>
-        <w:t>) je</w:t>
-      </w:r>
-      <w:proofErr w:type="gramEnd"/>
-      <w:r>
-        <w:rPr>
-          <w:i/>
-        </w:rPr>
-        <w:t xml:space="preserve"> RV značící jazyk L = </w:t>
-      </w:r>
-      <w:proofErr w:type="spellStart"/>
-      <w:r>
-        <w:rPr>
-          <w:i/>
-        </w:rPr>
-        <w:t>L</w:t>
+        <w:t xml:space="preserve"> L</w:t>
       </w:r>
       <w:r>
         <w:rPr>
           <w:i/>
           <w:vertAlign w:val="subscript"/>
         </w:rPr>
-        <w:t>r</w:t>
-      </w:r>
-      <w:proofErr w:type="spellEnd"/>
-      <w:r>
+        <w:t>s</w:t>
+      </w:r>
+    </w:p>
+    <w:p>
+      <w:pPr>
         <w:rPr>
           <w:i/>
         </w:rPr>
-        <w:t xml:space="preserve"> </w:t>
-      </w:r>
-      <w:proofErr w:type="spellStart"/>
+      </w:pPr>
       <w:r>
         <w:rPr>
           <w:i/>
         </w:rPr>
-        <w:t>L</w:t>
+        <w:t>(r+s) je RV značící jazyk L = L</w:t>
       </w:r>
       <w:r>
         <w:rPr>
           <w:i/>
           <w:vertAlign w:val="subscript"/>
         </w:rPr>
-        <w:t>s</w:t>
-      </w:r>
-      <w:proofErr w:type="spellEnd"/>
-    </w:p>
-    <w:p>
-      <w:pPr>
-        <w:rPr>
-          <w:i/>
-        </w:rPr>
-      </w:pPr>
-      <w:r>
-        <w:rPr>
-          <w:i/>
-        </w:rPr>
-        <w:t xml:space="preserve">(r+s) je RV značící jazyk L = </w:t>
-      </w:r>
-      <w:proofErr w:type="spellStart"/>
-      <w:r>
-        <w:rPr>
-          <w:i/>
-        </w:rPr>
-        <w:t>L</w:t>
-      </w:r>
-      <w:r>
-        <w:rPr>
-          <w:i/>
-          <w:vertAlign w:val="subscript"/>
-        </w:rPr>
-        <w:t>r</w:t>
-      </w:r>
-      <w:proofErr w:type="spellEnd"/>
-      <w:r>
-        <w:rPr>
-          <w:i/>
-          <w:vertAlign w:val="subscript"/>
-        </w:rPr>
-        <w:t xml:space="preserve"> </w:t>
+        <w:t xml:space="preserve">r </w:t>
       </w:r>
       <m:oMath>
         <m:r>
@@ -3966,14 +3822,7 @@
         <w:rPr>
           <w:i/>
         </w:rPr>
-        <w:t xml:space="preserve">(r*) je RV značící L = </w:t>
-      </w:r>
-      <w:proofErr w:type="spellStart"/>
-      <w:r>
-        <w:rPr>
-          <w:i/>
-        </w:rPr>
-        <w:t>L</w:t>
+        <w:t>(r*) je RV značící L = L</w:t>
       </w:r>
       <w:r>
         <w:rPr>
@@ -3982,7 +3831,6 @@
         </w:rPr>
         <w:t>r</w:t>
       </w:r>
-      <w:proofErr w:type="spellEnd"/>
       <w:r>
         <w:rPr>
           <w:i/>
@@ -4007,13 +3855,8 @@
         <w:t xml:space="preserve"> </w:t>
       </w:r>
       <w:r>
-        <w:t xml:space="preserve">značící </w:t>
-      </w:r>
-      <w:proofErr w:type="spellStart"/>
-      <w:r>
-        <w:t>rr</w:t>
-      </w:r>
-      <w:proofErr w:type="spellEnd"/>
+        <w:t>značící rr</w:t>
+      </w:r>
       <w:r>
         <w:t xml:space="preserve">* </w:t>
       </w:r>
@@ -4038,32 +3881,23 @@
       <w:r>
         <w:t xml:space="preserve"> Pro zjednodušení můžeme používat </w:t>
       </w:r>
-      <w:proofErr w:type="spellStart"/>
       <w:r>
         <w:rPr>
           <w:i/>
         </w:rPr>
         <w:t>rs</w:t>
       </w:r>
-      <w:proofErr w:type="spellEnd"/>
       <w:r>
         <w:t xml:space="preserve"> na místo notace </w:t>
       </w:r>
-      <w:proofErr w:type="spellStart"/>
-      <w:proofErr w:type="gramStart"/>
       <w:r>
         <w:rPr>
           <w:i/>
         </w:rPr>
         <w:t>r.s</w:t>
       </w:r>
-      <w:proofErr w:type="spellEnd"/>
-      <w:r>
-        <w:t>.</w:t>
-      </w:r>
-      <w:proofErr w:type="gramEnd"/>
-      <w:r>
-        <w:t xml:space="preserve"> </w:t>
+      <w:r>
+        <w:t xml:space="preserve">. </w:t>
       </w:r>
     </w:p>
     <w:p>
@@ -4083,18 +3917,10 @@
         <w:t xml:space="preserve"> závorek budeme uvažovat následující priori</w:t>
       </w:r>
       <w:r>
-        <w:t xml:space="preserve">ty: </w:t>
-      </w:r>
-      <w:proofErr w:type="gramStart"/>
-      <w:r>
-        <w:t>„* &gt; . &gt; +“</w:t>
-      </w:r>
-      <w:r>
-        <w:t xml:space="preserve"> („*“ má</w:t>
-      </w:r>
-      <w:proofErr w:type="gramEnd"/>
-      <w:r>
-        <w:t xml:space="preserve"> větší prioritu než „.“ a to má větší prioritu než „+“)</w:t>
+        <w:t>ty: „* &gt; . &gt; +“</w:t>
+      </w:r>
+      <w:r>
+        <w:t xml:space="preserve"> („*“ má větší prioritu než „.“ a to má větší prioritu než „+“)</w:t>
       </w:r>
       <w:r>
         <w:t>.</w:t>
@@ -4232,14 +4058,7 @@
         <w:rPr>
           <w:i/>
         </w:rPr>
-        <w:t xml:space="preserve"> Σ)*</w:t>
-      </w:r>
-      <w:proofErr w:type="gramStart"/>
-      <w:r>
-        <w:rPr>
-          <w:i/>
-        </w:rPr>
-        <w:t xml:space="preserve">N.(N </w:t>
+        <w:t xml:space="preserve"> Σ)*N.(N </w:t>
       </w:r>
       <m:oMath>
         <m:r>
@@ -4286,14 +4105,7 @@
         <w:rPr>
           <w:i/>
         </w:rPr>
-        <w:t xml:space="preserve"> nazývaná</w:t>
-      </w:r>
-      <w:proofErr w:type="gramEnd"/>
-      <w:r>
-        <w:rPr>
-          <w:i/>
-        </w:rPr>
-        <w:t xml:space="preserve"> množinou přepisovacích pravidel.</w:t>
+        <w:t xml:space="preserve"> nazývaná množinou přepisovacích pravidel.</w:t>
       </w:r>
     </w:p>
     <w:p>
@@ -4352,21 +4164,7 @@
         <w:rPr>
           <w:i/>
         </w:rPr>
-        <w:t xml:space="preserve"> P je přepisovací pravidlo a zapisuje se ve tvaru α →  β, kde α je levá strana, β je pravá strana pravidla, α → </w:t>
-      </w:r>
-      <w:proofErr w:type="spellStart"/>
-      <w:r>
-        <w:rPr>
-          <w:i/>
-        </w:rPr>
-        <w:t>β</w:t>
-      </w:r>
-      <w:proofErr w:type="spellEnd"/>
-      <w:r>
-        <w:rPr>
-          <w:i/>
-        </w:rPr>
-        <w:t>.</w:t>
+        <w:t xml:space="preserve"> P je přepisovací pravidlo a zapisuje se ve tvaru α →  β, kde α je levá strana, β je pravá strana pravidla, α → β.</w:t>
       </w:r>
     </w:p>
     <w:p>
@@ -4463,21 +4261,7 @@
         <w:rPr>
           <w:i/>
         </w:rPr>
-        <w:t>A →</w:t>
-      </w:r>
-      <w:proofErr w:type="spellStart"/>
-      <w:r>
-        <w:rPr>
-          <w:i/>
-        </w:rPr>
-        <w:t>xB</w:t>
-      </w:r>
-      <w:proofErr w:type="spellEnd"/>
-      <w:r>
-        <w:rPr>
-          <w:i/>
-        </w:rPr>
-        <w:t xml:space="preserve">, nebo A →x kde A, B </w:t>
+        <w:t xml:space="preserve">A →xB, nebo A →x kde A, B </w:t>
       </w:r>
       <m:oMath>
         <m:r>
@@ -4511,7 +4295,6 @@
     <w:p/>
     <w:p>
       <w:r>
-        <w:lastRenderedPageBreak/>
         <w:t xml:space="preserve">Viz </w:t>
       </w:r>
       <w:sdt>
@@ -4536,6 +4319,7 @@
     </w:p>
     <w:p>
       <w:r>
+        <w:lastRenderedPageBreak/>
         <w:t>Nyní si nadefinujeme pojem pravá regulární gramatika. Jak následně uvidíte, jedná se o speciální typ pravé lineární gramatiky kde x je řetězec délky jedna.</w:t>
       </w:r>
     </w:p>
@@ -4576,21 +4360,7 @@
         <w:rPr>
           <w:i/>
         </w:rPr>
-        <w:t>A →</w:t>
-      </w:r>
-      <w:proofErr w:type="spellStart"/>
-      <w:r>
-        <w:rPr>
-          <w:i/>
-        </w:rPr>
-        <w:t>xB</w:t>
-      </w:r>
-      <w:proofErr w:type="spellEnd"/>
-      <w:r>
-        <w:rPr>
-          <w:i/>
-        </w:rPr>
-        <w:t xml:space="preserve">, nebo A →x kde A, B </w:t>
+        <w:t xml:space="preserve">A →xB, nebo A →x kde A, B </w:t>
       </w:r>
       <m:oMath>
         <m:r>
@@ -5067,13 +4837,13 @@
       <w:pPr>
         <w:pStyle w:val="Nadpis1"/>
       </w:pPr>
-      <w:bookmarkStart w:id="12" w:name="_Toc101325795"/>
-      <w:bookmarkStart w:id="13" w:name="_Toc215678063"/>
-      <w:bookmarkStart w:id="14" w:name="_Toc346653853"/>
+      <w:bookmarkStart w:id="12" w:name="_Toc346653853"/>
+      <w:bookmarkStart w:id="13" w:name="_Toc101325795"/>
+      <w:bookmarkStart w:id="14" w:name="_Toc215678063"/>
       <w:r>
         <w:t>Návrh</w:t>
       </w:r>
-      <w:bookmarkEnd w:id="14"/>
+      <w:bookmarkEnd w:id="12"/>
     </w:p>
     <w:p>
       <w:pPr>
@@ -5153,13 +4923,8 @@
         <w:t xml:space="preserve"> aplikaci s</w:t>
       </w:r>
       <w:r>
-        <w:t xml:space="preserve"> experimentální </w:t>
-      </w:r>
-      <w:proofErr w:type="gramStart"/>
-      <w:r>
-        <w:t>GUI</w:t>
-      </w:r>
-      <w:proofErr w:type="gramEnd"/>
+        <w:t xml:space="preserve"> experimentální GUI</w:t>
+      </w:r>
       <w:r>
         <w:t>.</w:t>
       </w:r>
@@ -5223,23 +4988,7 @@
         <w:t>Následující obrázky</w:t>
       </w:r>
       <w:r>
-        <w:t xml:space="preserve"> jsem vytvořil pomocí programu </w:t>
-      </w:r>
-      <w:proofErr w:type="spellStart"/>
-      <w:r>
-        <w:t>Balsamic</w:t>
-      </w:r>
-      <w:proofErr w:type="spellEnd"/>
-      <w:r>
-        <w:t xml:space="preserve"> pro tvorbu návrhu uživatelských rozhraní, tzv. „</w:t>
-      </w:r>
-      <w:proofErr w:type="spellStart"/>
-      <w:r>
-        <w:t>mockupů</w:t>
-      </w:r>
-      <w:proofErr w:type="spellEnd"/>
-      <w:r>
-        <w:t>“</w:t>
+        <w:t xml:space="preserve"> jsem vytvořil pomocí programu Balsamic pro tvorbu návrhu uživatelských rozhraní, tzv. „mockupů“</w:t>
       </w:r>
       <w:r>
         <w:t>, proto se může vzhled výsledné aplikace mírně lišit</w:t>
@@ -5276,6 +5025,7 @@
       <w:r>
         <w:rPr>
           <w:noProof/>
+          <w:lang w:val="en-GB" w:eastAsia="en-GB"/>
         </w:rPr>
         <w:drawing>
           <wp:inline distT="0" distB="0" distL="0" distR="0">
@@ -5615,6 +5365,7 @@
       <w:r>
         <w:rPr>
           <w:noProof/>
+          <w:lang w:val="en-GB" w:eastAsia="en-GB"/>
         </w:rPr>
         <w:drawing>
           <wp:inline distT="0" distB="0" distL="0" distR="0">
@@ -5730,29 +5481,13 @@
         <w:t>přemisťování</w:t>
       </w:r>
       <w:r>
-        <w:t xml:space="preserve"> hran a uzlů. Pokud chceme zároveň přesouvat více uzlů, můžeme je označit klikem myši spolu s držením klávesy „</w:t>
-      </w:r>
-      <w:proofErr w:type="spellStart"/>
-      <w:r>
-        <w:t>ctrl</w:t>
-      </w:r>
-      <w:proofErr w:type="spellEnd"/>
-      <w:r>
-        <w:t>“. Po kliknutí pravím tlačítkem na uzel, jak je vidět na obrázku,</w:t>
+        <w:t xml:space="preserve"> hran a uzlů. Pokud chceme zároveň přesouvat více uzlů, můžeme je označit klikem myši spolu s držením klávesy „ctrl“. Po kliknutí pravím tlačítkem na uzel, jak je vidět na obrázku,</w:t>
       </w:r>
       <w:r>
         <w:t xml:space="preserve"> má uživatel možnost nastavit uzel jako koncový a jako startovní (aplikace dovolí uživateli nastavit jako startovní pouze jeden uzel, viz kapitola Teorie).</w:t>
       </w:r>
       <w:r>
-        <w:t xml:space="preserve"> Vpravo dole se nachází ikona pro přiblížení, nebo oddálení objektů v grafickém pohledu, stejného efektu se dá dosáhnout i stiskem klávesy „</w:t>
-      </w:r>
-      <w:proofErr w:type="spellStart"/>
-      <w:r>
-        <w:t>ctrl</w:t>
-      </w:r>
-      <w:proofErr w:type="spellEnd"/>
-      <w:r>
-        <w:t xml:space="preserve">“ a pohybem kolečka myši.  </w:t>
+        <w:t xml:space="preserve"> Vpravo dole se nachází ikona pro přiblížení, nebo oddálení objektů v grafickém pohledu, stejného efektu se dá dosáhnout i stiskem klávesy „ctrl“ a pohybem kolečka myši.  </w:t>
       </w:r>
     </w:p>
     <w:p>
@@ -5793,15 +5528,7 @@
         <w:t>Σ</w:t>
       </w:r>
       <w:r>
-        <w:t xml:space="preserve"> je abeceda, R je množina přechodů, s </w:t>
-      </w:r>
-      <w:proofErr w:type="gramStart"/>
-      <w:r>
-        <w:t>je</w:t>
-      </w:r>
-      <w:proofErr w:type="gramEnd"/>
-      <w:r>
-        <w:t xml:space="preserve"> startovní stav a F je konečná množina koncových stavů.</w:t>
+        <w:t xml:space="preserve"> je abeceda, R je množina přechodů, s je startovní stav a F je konečná množina koncových stavů.</w:t>
       </w:r>
     </w:p>
     <w:p>
@@ -5812,6 +5539,7 @@
       <w:r>
         <w:rPr>
           <w:noProof/>
+          <w:lang w:val="en-GB" w:eastAsia="en-GB"/>
         </w:rPr>
         <w:drawing>
           <wp:inline distT="0" distB="0" distL="0" distR="0">
@@ -5901,6 +5629,7 @@
       <w:r>
         <w:rPr>
           <w:noProof/>
+          <w:lang w:val="en-GB" w:eastAsia="en-GB"/>
         </w:rPr>
         <w:drawing>
           <wp:inline distT="0" distB="0" distL="0" distR="0">
@@ -6102,6 +5831,7 @@
       <w:r>
         <w:rPr>
           <w:noProof/>
+          <w:lang w:val="en-GB" w:eastAsia="en-GB"/>
         </w:rPr>
         <w:lastRenderedPageBreak/>
         <w:drawing>
@@ -6235,6 +5965,10 @@
         <w:jc w:val="center"/>
       </w:pPr>
       <w:r>
+        <w:rPr>
+          <w:noProof/>
+          <w:lang w:val="en-GB" w:eastAsia="en-GB"/>
+        </w:rPr>
         <w:lastRenderedPageBreak/>
         <w:drawing>
           <wp:inline distT="0" distB="0" distL="0" distR="0">
@@ -6412,7 +6146,115 @@
         <w:rPr>
           <w:i w:val="0"/>
         </w:rPr>
-        <w:t xml:space="preserve">TODO: Návrh KA  -&gt; RV, RV -&gt; KA, </w:t>
+        <w:t>TODO: Návrh KA  -&gt; RV, RV -&gt; KA,</w:t>
+      </w:r>
+    </w:p>
+    <w:p>
+      <w:pPr>
+        <w:pStyle w:val="Citace"/>
+        <w:rPr>
+          <w:i w:val="0"/>
+        </w:rPr>
+      </w:pPr>
+      <w:r>
+        <w:rPr>
+          <w:i w:val="0"/>
+        </w:rPr>
+        <w:t xml:space="preserve">lineedit </w:t>
+      </w:r>
+    </w:p>
+    <w:p>
+      <w:pPr>
+        <w:pStyle w:val="Citace"/>
+        <w:numPr>
+          <w:ilvl w:val="0"/>
+          <w:numId w:val="14"/>
+        </w:numPr>
+        <w:rPr>
+          <w:i w:val="0"/>
+        </w:rPr>
+      </w:pPr>
+      <w:r>
+        <w:rPr>
+          <w:i w:val="0"/>
+        </w:rPr>
+        <w:t>pro stavyradi obsahnedovoli vlozit dulplicitni obsahTODO: dodela aby mnozina stavu a abecedy byla disjunktniautomaticky formatuje (, )</w:t>
+      </w:r>
+    </w:p>
+    <w:p>
+      <w:pPr>
+        <w:pStyle w:val="Citace"/>
+        <w:numPr>
+          <w:ilvl w:val="0"/>
+          <w:numId w:val="14"/>
+        </w:numPr>
+        <w:rPr>
+          <w:i w:val="0"/>
+        </w:rPr>
+      </w:pPr>
+      <w:r>
+        <w:rPr>
+          <w:i w:val="0"/>
+        </w:rPr>
+        <w:t>nedovoli vlozit nekorektni obsah a kontoluje syntaxy (stav carka libovolny počet bílých znaku v mem pripade mezer, protože tab se presune uzivatel na další polozku a enterem potvrdi vstup z qlineedit)</w:t>
+      </w:r>
+    </w:p>
+    <w:p>
+      <w:pPr>
+        <w:pStyle w:val="Citace"/>
+        <w:numPr>
+          <w:ilvl w:val="0"/>
+          <w:numId w:val="14"/>
+        </w:numPr>
+        <w:rPr>
+          <w:i w:val="0"/>
+        </w:rPr>
+      </w:pPr>
+      <w:r>
+        <w:rPr>
+          <w:i w:val="0"/>
+        </w:rPr>
+        <w:lastRenderedPageBreak/>
+        <w:t>když uzivatel nemá vybran pocatezni stav, tak se automaticky nastavy pocatecni stav první zadany stav. (Kdyz je pocatecni stav uz vybran, tak se dalším přidáváním stavů pocatecni stav nemeni)</w:t>
+      </w:r>
+    </w:p>
+    <w:p>
+      <w:pPr>
+        <w:pStyle w:val="Citace"/>
+        <w:ind w:left="360"/>
+        <w:rPr>
+          <w:i w:val="0"/>
+        </w:rPr>
+      </w:pPr>
+      <w:r>
+        <w:rPr>
+          <w:i w:val="0"/>
+        </w:rPr>
+        <w:t xml:space="preserve">Abecedato </w:t>
+      </w:r>
+    </w:p>
+    <w:p>
+      <w:pPr>
+        <w:pStyle w:val="Citace"/>
+        <w:numPr>
+          <w:ilvl w:val="0"/>
+          <w:numId w:val="15"/>
+        </w:numPr>
+        <w:rPr>
+          <w:i w:val="0"/>
+        </w:rPr>
+      </w:pPr>
+      <w:r>
+        <w:rPr>
+          <w:i w:val="0"/>
+        </w:rPr>
+        <w:t>stejne co predchozi</w:t>
+      </w:r>
+      <w:r>
+        <w:rPr>
+          <w:i w:val="0"/>
+        </w:rPr>
+        <w:t xml:space="preserve"> </w:t>
       </w:r>
     </w:p>
     <w:p>
@@ -6445,7 +6287,6 @@
       </w:pPr>
       <w:bookmarkStart w:id="33" w:name="_Toc346653858"/>
       <w:r>
-        <w:lastRenderedPageBreak/>
         <w:t>Implementace</w:t>
       </w:r>
       <w:bookmarkEnd w:id="33"/>
@@ -6462,15 +6303,7 @@
         <w:t xml:space="preserve">++ </w:t>
       </w:r>
       <w:r>
-        <w:t xml:space="preserve">za použití grafické knihovny </w:t>
-      </w:r>
-      <w:proofErr w:type="spellStart"/>
-      <w:r>
-        <w:t>Qt</w:t>
-      </w:r>
-      <w:proofErr w:type="spellEnd"/>
-      <w:r>
-        <w:t xml:space="preserve"> 4 verze 8.2.</w:t>
+        <w:t>za použití grafické knihovny Qt 4 verze 8.2.</w:t>
       </w:r>
       <w:r>
         <w:t xml:space="preserve"> Zdrojové k</w:t>
@@ -6497,8 +6330,8 @@
       <w:r>
         <w:t>Závěr</w:t>
       </w:r>
-      <w:bookmarkEnd w:id="12"/>
       <w:bookmarkEnd w:id="13"/>
+      <w:bookmarkEnd w:id="14"/>
       <w:bookmarkEnd w:id="34"/>
     </w:p>
     <w:p>
@@ -7209,39 +7042,24 @@
         <w:spacing w:line="276" w:lineRule="auto"/>
       </w:pPr>
       <w:r>
-        <w:t xml:space="preserve">Příloha 1. </w:t>
-      </w:r>
-      <w:proofErr w:type="gramStart"/>
-      <w:r>
-        <w:t>Manuál ...</w:t>
-      </w:r>
-      <w:proofErr w:type="gramEnd"/>
+        <w:t>Příloha 1. Manuál ...</w:t>
+      </w:r>
     </w:p>
     <w:p>
       <w:pPr>
         <w:spacing w:line="276" w:lineRule="auto"/>
       </w:pPr>
       <w:r>
-        <w:t xml:space="preserve">Příloha 2. Zdrojové </w:t>
-      </w:r>
-      <w:proofErr w:type="gramStart"/>
-      <w:r>
-        <w:t>texty ...</w:t>
-      </w:r>
-      <w:proofErr w:type="gramEnd"/>
+        <w:t>Příloha 2. Zdrojové texty ...</w:t>
+      </w:r>
     </w:p>
     <w:p>
       <w:pPr>
         <w:spacing w:line="276" w:lineRule="auto"/>
       </w:pPr>
       <w:r>
-        <w:t xml:space="preserve">Příloha 3. </w:t>
-      </w:r>
-      <w:proofErr w:type="gramStart"/>
-      <w:r>
-        <w:t>CD/DVD ...</w:t>
-      </w:r>
-      <w:proofErr w:type="gramEnd"/>
+        <w:t>Příloha 3. CD/DVD ...</w:t>
+      </w:r>
     </w:p>
     <w:p>
       <w:pPr>
@@ -7363,11 +7181,7 @@
     </w:p>
     <w:p>
       <w:r>
-        <w:t xml:space="preserve">Vezmi startovní </w:t>
-      </w:r>
-      <w:proofErr w:type="gramStart"/>
-      <w:r>
-        <w:t xml:space="preserve">uzel </w:t>
+        <w:t xml:space="preserve">Vezmi startovní uzel </w:t>
       </w:r>
       <w:r>
         <w:rPr>
@@ -7376,25 +7190,13 @@
         <w:t>s</w:t>
       </w:r>
       <w:r>
-        <w:t xml:space="preserve"> z původního</w:t>
-      </w:r>
-      <w:proofErr w:type="gramEnd"/>
-      <w:r>
-        <w:t xml:space="preserve"> KA a udělej jeho </w:t>
+        <w:t xml:space="preserve"> z původního KA a udělej jeho </w:t>
       </w:r>
       <w:r>
         <w:t>ε uzávěr</w:t>
       </w:r>
       <w:r>
-        <w:t xml:space="preserve">. Všechny takto nalezené uzly vezmi a sjednoť je do nového startovního stavu s´ KA´ </w:t>
-      </w:r>
-      <w:proofErr w:type="spellStart"/>
-      <w:r>
-        <w:t>nez</w:t>
-      </w:r>
-      <w:proofErr w:type="spellEnd"/>
-      <w:r>
-        <w:t xml:space="preserve"> ε pravidel.</w:t>
+        <w:t>. Všechny takto nalezené uzly vezmi a sjednoť je do nového startovního stavu s´ KA´ nez ε pravidel.</w:t>
       </w:r>
     </w:p>
     <w:p>
@@ -7404,12 +7206,12 @@
     </w:p>
     <w:p>
       <w:r>
+        <w:t>Pro všechny symboly abecedy Σ:</w:t>
+      </w:r>
+    </w:p>
+    <w:p>
+      <w:r>
         <w:lastRenderedPageBreak/>
-        <w:t>Pro všechny symboly abecedy Σ:</w:t>
-      </w:r>
-    </w:p>
-    <w:p>
-      <w:r>
         <w:t xml:space="preserve"> Vezmi symbol abecedy a podívej se, kam se dá dostat v původním KA z </w:t>
       </w:r>
       <w:r>
@@ -7421,23 +7223,7 @@
     </w:p>
     <w:p>
       <w:r>
-        <w:t xml:space="preserve"> Všechny takto nalezené uzly </w:t>
-      </w:r>
-      <w:proofErr w:type="gramStart"/>
-      <w:r>
-        <w:t>vezmi</w:t>
-      </w:r>
-      <w:proofErr w:type="gramEnd"/>
-      <w:r>
-        <w:t xml:space="preserve"> s </w:t>
-      </w:r>
-      <w:proofErr w:type="gramStart"/>
-      <w:r>
-        <w:t>sjednoť</w:t>
-      </w:r>
-      <w:proofErr w:type="gramEnd"/>
-      <w:r>
-        <w:t xml:space="preserve"> je spolu s jejich </w:t>
+        <w:t xml:space="preserve"> Všechny takto nalezené uzly vezmi s sjednoť je spolu s jejich </w:t>
       </w:r>
       <w:r>
         <w:t>ε uzávěr</w:t>
@@ -7770,36 +7556,12 @@
     </w:p>
     <w:p>
       <w:r>
-        <w:t xml:space="preserve">Postupně bereme další neprozkoumané stavy DKA a </w:t>
-      </w:r>
-      <w:proofErr w:type="gramStart"/>
-      <w:r>
-        <w:t>díváme</w:t>
-      </w:r>
-      <w:proofErr w:type="gramEnd"/>
-      <w:r>
-        <w:t xml:space="preserve"> se kam složky nových stavů </w:t>
-      </w:r>
-      <w:proofErr w:type="gramStart"/>
-      <w:r>
-        <w:t>vedou</w:t>
-      </w:r>
-      <w:proofErr w:type="gramEnd"/>
-      <w:r>
-        <w:t xml:space="preserve"> a přidáváme nové stavy a přechodové funkce do té doby dokud mi zbývají neprozkoumané stavy v původním KA.</w:t>
-      </w:r>
-    </w:p>
-    <w:p>
-      <w:r>
-        <w:t xml:space="preserve">Všechny stavy DKA, které obsahují </w:t>
-      </w:r>
-      <w:proofErr w:type="gramStart"/>
-      <w:r>
-        <w:t>složky které</w:t>
-      </w:r>
-      <w:proofErr w:type="gramEnd"/>
-      <w:r>
-        <w:t xml:space="preserve"> byli v původním KA v množině koncových stavů, označím jako koncové.</w:t>
+        <w:t>Postupně bereme další neprozkoumané stavy DKA a díváme se kam složky nových stavů vedou a přidáváme nové stavy a přechodové funkce do té doby dokud mi zbývají neprozkoumané stavy v původním KA.</w:t>
+      </w:r>
+    </w:p>
+    <w:p>
+      <w:r>
+        <w:t>Všechny stavy DKA, které obsahují složky které byli v původním KA v množině koncových stavů, označím jako koncové.</w:t>
       </w:r>
     </w:p>
     <w:p>
@@ -7820,30 +7582,15 @@
         <w:rPr>
           <w:shd w:val="clear" w:color="auto" w:fill="FFFFFF"/>
         </w:rPr>
-        <w:t xml:space="preserve">ε-přechodů: </w:t>
-      </w:r>
-      <w:proofErr w:type="gramStart"/>
+        <w:t>ε-přechodů: M = (Q,Σ,R,s,F)</w:t>
+      </w:r>
+    </w:p>
+    <w:p>
       <w:r>
         <w:rPr>
           <w:shd w:val="clear" w:color="auto" w:fill="FFFFFF"/>
         </w:rPr>
-        <w:t>M = (Q,Σ,R,s,F)</w:t>
-      </w:r>
-      <w:proofErr w:type="gramEnd"/>
-    </w:p>
-    <w:p>
-      <w:r>
-        <w:rPr>
-          <w:shd w:val="clear" w:color="auto" w:fill="FFFFFF"/>
-        </w:rPr>
-        <w:t xml:space="preserve">Vystup: DKA: </w:t>
-      </w:r>
-      <w:proofErr w:type="spellStart"/>
-      <w:r>
-        <w:rPr>
-          <w:shd w:val="clear" w:color="auto" w:fill="FFFFFF"/>
-        </w:rPr>
-        <w:t>M</w:t>
+        <w:t>Vystup: DKA: M</w:t>
       </w:r>
       <w:r>
         <w:rPr>
@@ -7852,19 +7599,11 @@
         </w:rPr>
         <w:t>d</w:t>
       </w:r>
-      <w:proofErr w:type="spellEnd"/>
       <w:r>
         <w:rPr>
           <w:shd w:val="clear" w:color="auto" w:fill="FFFFFF"/>
         </w:rPr>
-        <w:t xml:space="preserve"> = (</w:t>
-      </w:r>
-      <w:proofErr w:type="spellStart"/>
-      <w:r>
-        <w:rPr>
-          <w:shd w:val="clear" w:color="auto" w:fill="FFFFFF"/>
-        </w:rPr>
-        <w:t>Q</w:t>
+        <w:t xml:space="preserve"> = (Q</w:t>
       </w:r>
       <w:r>
         <w:rPr>
@@ -7873,7 +7612,6 @@
         </w:rPr>
         <w:t>d</w:t>
       </w:r>
-      <w:proofErr w:type="spellEnd"/>
       <w:r>
         <w:rPr>
           <w:shd w:val="clear" w:color="auto" w:fill="FFFFFF"/>
@@ -7898,7 +7636,6 @@
         </w:rPr>
         <w:t xml:space="preserve"> </w:t>
       </w:r>
-      <w:proofErr w:type="spellStart"/>
       <w:r>
         <w:rPr>
           <w:shd w:val="clear" w:color="auto" w:fill="FFFFFF"/>
@@ -7912,19 +7649,11 @@
         </w:rPr>
         <w:t>d</w:t>
       </w:r>
-      <w:proofErr w:type="spellEnd"/>
       <w:r>
         <w:rPr>
           <w:shd w:val="clear" w:color="auto" w:fill="FFFFFF"/>
         </w:rPr>
-        <w:t>,</w:t>
-      </w:r>
-      <w:proofErr w:type="spellStart"/>
-      <w:r>
-        <w:rPr>
-          <w:shd w:val="clear" w:color="auto" w:fill="FFFFFF"/>
-        </w:rPr>
-        <w:t>s</w:t>
+        <w:t>,s</w:t>
       </w:r>
       <w:r>
         <w:rPr>
@@ -7933,19 +7662,11 @@
         </w:rPr>
         <w:t>d</w:t>
       </w:r>
-      <w:proofErr w:type="spellEnd"/>
       <w:r>
         <w:rPr>
           <w:shd w:val="clear" w:color="auto" w:fill="FFFFFF"/>
         </w:rPr>
-        <w:t>,</w:t>
-      </w:r>
-      <w:proofErr w:type="spellStart"/>
-      <w:r>
-        <w:rPr>
-          <w:shd w:val="clear" w:color="auto" w:fill="FFFFFF"/>
-        </w:rPr>
-        <w:t>F</w:t>
+        <w:t>,F</w:t>
       </w:r>
       <w:r>
         <w:rPr>
@@ -7954,7 +7675,6 @@
         </w:rPr>
         <w:t>d</w:t>
       </w:r>
-      <w:proofErr w:type="spellEnd"/>
       <w:r>
         <w:rPr>
           <w:shd w:val="clear" w:color="auto" w:fill="FFFFFF"/>
@@ -7963,7 +7683,6 @@
       </w:r>
     </w:p>
     <w:p>
-      <w:proofErr w:type="spellStart"/>
       <w:r>
         <w:t>Q</w:t>
       </w:r>
@@ -7973,7 +7692,6 @@
         </w:rPr>
         <w:t>d</w:t>
       </w:r>
-      <w:proofErr w:type="spellEnd"/>
       <w:r>
         <w:t xml:space="preserve"> := {Q´: Q´ </w:t>
       </w:r>
@@ -8010,7 +7728,6 @@
       </w:r>
     </w:p>
     <w:p>
-      <w:proofErr w:type="spellStart"/>
       <w:r>
         <w:t>R</w:t>
       </w:r>
@@ -8020,7 +7737,6 @@
         </w:rPr>
         <w:t>d</w:t>
       </w:r>
-      <w:proofErr w:type="spellEnd"/>
       <w:r>
         <w:t xml:space="preserve"> := </w:t>
       </w:r>
@@ -8181,14 +7897,7 @@
         <w:rPr>
           <w:rFonts w:ascii="Cambria Math" w:hAnsi="Cambria Math"/>
         </w:rPr>
-        <w:t xml:space="preserve"> pak </w:t>
-      </w:r>
-      <w:proofErr w:type="spellStart"/>
-      <w:r>
-        <w:rPr>
-          <w:rFonts w:ascii="Cambria Math" w:hAnsi="Cambria Math"/>
-        </w:rPr>
-        <w:t>R</w:t>
+        <w:t xml:space="preserve"> pak R</w:t>
       </w:r>
       <w:r>
         <w:rPr>
@@ -8197,19 +7906,11 @@
         </w:rPr>
         <w:t>d</w:t>
       </w:r>
-      <w:proofErr w:type="spellEnd"/>
       <w:r>
         <w:rPr>
           <w:rFonts w:ascii="Cambria Math" w:hAnsi="Cambria Math"/>
         </w:rPr>
-        <w:t xml:space="preserve"> := </w:t>
-      </w:r>
-      <w:proofErr w:type="spellStart"/>
-      <w:r>
-        <w:rPr>
-          <w:rFonts w:ascii="Cambria Math" w:hAnsi="Cambria Math"/>
-        </w:rPr>
-        <w:t>R</w:t>
+        <w:t xml:space="preserve"> := R</w:t>
       </w:r>
       <w:r>
         <w:rPr>
@@ -8218,7 +7919,6 @@
         </w:rPr>
         <w:t>d</w:t>
       </w:r>
-      <w:proofErr w:type="spellEnd"/>
       <w:r>
         <w:rPr>
           <w:rFonts w:ascii="Cambria Math" w:hAnsi="Cambria Math"/>
@@ -8255,7 +7955,6 @@
       </w:r>
     </w:p>
     <w:p>
-      <w:proofErr w:type="spellStart"/>
       <w:r>
         <w:rPr>
           <w:rFonts w:ascii="Cambria Math" w:hAnsi="Cambria Math"/>
@@ -8269,7 +7968,6 @@
         </w:rPr>
         <w:t>d</w:t>
       </w:r>
-      <w:proofErr w:type="spellEnd"/>
       <w:r>
         <w:rPr>
           <w:rFonts w:ascii="Cambria Math" w:hAnsi="Cambria Math"/>
@@ -8278,7 +7976,6 @@
       </w:r>
     </w:p>
     <w:p>
-      <w:proofErr w:type="spellStart"/>
       <w:r>
         <w:rPr>
           <w:rFonts w:ascii="Cambria Math" w:hAnsi="Cambria Math"/>
@@ -8292,7 +7989,6 @@
         </w:rPr>
         <w:t>d</w:t>
       </w:r>
-      <w:proofErr w:type="spellEnd"/>
       <w:r>
         <w:rPr>
           <w:rFonts w:ascii="Cambria Math" w:hAnsi="Cambria Math"/>
@@ -8394,7 +8090,6 @@
         <w:rPr>
           <w:shd w:val="clear" w:color="auto" w:fill="FFFFFF"/>
         </w:rPr>
-        <w:lastRenderedPageBreak/>
         <w:t>DKA bez nedostupných stavů na DSKA</w:t>
       </w:r>
     </w:p>
@@ -8414,7 +8109,7 @@
 
 <file path=word/endnotes.xml><?xml version="1.0" encoding="utf-8"?>
 <w:endnotes xmlns:ve="http://schemas.openxmlformats.org/markup-compatibility/2006" xmlns:o="urn:schemas-microsoft-com:office:office" xmlns:r="http://schemas.openxmlformats.org/officeDocument/2006/relationships" xmlns:m="http://schemas.openxmlformats.org/officeDocument/2006/math" xmlns:v="urn:schemas-microsoft-com:vml" xmlns:wp="http://schemas.openxmlformats.org/drawingml/2006/wordprocessingDrawing" xmlns:w10="urn:schemas-microsoft-com:office:word" xmlns:w="http://schemas.openxmlformats.org/wordprocessingml/2006/main" xmlns:wne="http://schemas.microsoft.com/office/word/2006/wordml">
-  <w:endnote w:type="separator" w:id="-1">
+  <w:endnote w:type="separator" w:id="0">
     <w:p>
       <w:pPr>
         <w:spacing w:line="240" w:lineRule="auto"/>
@@ -8424,7 +8119,7 @@
       </w:r>
     </w:p>
   </w:endnote>
-  <w:endnote w:type="continuationSeparator" w:id="0">
+  <w:endnote w:type="continuationSeparator" w:id="1">
     <w:p>
       <w:pPr>
         <w:spacing w:line="240" w:lineRule="auto"/>
@@ -8508,7 +8203,7 @@
         <w:rStyle w:val="slostrnky"/>
         <w:noProof/>
       </w:rPr>
-      <w:t>4</w:t>
+      <w:t>5</w:t>
     </w:r>
     <w:r>
       <w:rPr>
@@ -8597,7 +8292,7 @@
         <w:rStyle w:val="slostrnky"/>
         <w:noProof/>
       </w:rPr>
-      <w:t>1</w:t>
+      <w:t>11</w:t>
     </w:r>
     <w:r>
       <w:rPr>
@@ -8617,7 +8312,7 @@
 
 <file path=word/footnotes.xml><?xml version="1.0" encoding="utf-8"?>
 <w:footnotes xmlns:ve="http://schemas.openxmlformats.org/markup-compatibility/2006" xmlns:o="urn:schemas-microsoft-com:office:office" xmlns:r="http://schemas.openxmlformats.org/officeDocument/2006/relationships" xmlns:m="http://schemas.openxmlformats.org/officeDocument/2006/math" xmlns:v="urn:schemas-microsoft-com:vml" xmlns:wp="http://schemas.openxmlformats.org/drawingml/2006/wordprocessingDrawing" xmlns:w10="urn:schemas-microsoft-com:office:word" xmlns:w="http://schemas.openxmlformats.org/wordprocessingml/2006/main" xmlns:wne="http://schemas.microsoft.com/office/word/2006/wordml">
-  <w:footnote w:type="separator" w:id="-1">
+  <w:footnote w:type="separator" w:id="0">
     <w:p>
       <w:pPr>
         <w:spacing w:line="240" w:lineRule="auto"/>
@@ -8627,7 +8322,7 @@
       </w:r>
     </w:p>
   </w:footnote>
-  <w:footnote w:type="continuationSeparator" w:id="0">
+  <w:footnote w:type="continuationSeparator" w:id="1">
     <w:p>
       <w:pPr>
         <w:spacing w:line="240" w:lineRule="auto"/>
@@ -8982,6 +8677,119 @@
     </w:lvl>
   </w:abstractNum>
   <w:abstractNum w:abstractNumId="3">
+    <w:nsid w:val="183B4DA2"/>
+    <w:multiLevelType w:val="hybridMultilevel"/>
+    <w:tmpl w:val="0A583E2C"/>
+    <w:lvl w:ilvl="0" w:tplc="08090001">
+      <w:start w:val="1"/>
+      <w:numFmt w:val="bullet"/>
+      <w:lvlText w:val=""/>
+      <w:lvlJc w:val="left"/>
+      <w:pPr>
+        <w:ind w:left="720" w:hanging="360"/>
+      </w:pPr>
+      <w:rPr>
+        <w:rFonts w:ascii="Symbol" w:hAnsi="Symbol" w:hint="default"/>
+      </w:rPr>
+    </w:lvl>
+    <w:lvl w:ilvl="1" w:tplc="08090003" w:tentative="1">
+      <w:start w:val="1"/>
+      <w:numFmt w:val="bullet"/>
+      <w:lvlText w:val="o"/>
+      <w:lvlJc w:val="left"/>
+      <w:pPr>
+        <w:ind w:left="1440" w:hanging="360"/>
+      </w:pPr>
+      <w:rPr>
+        <w:rFonts w:ascii="Courier New" w:hAnsi="Courier New" w:hint="default"/>
+      </w:rPr>
+    </w:lvl>
+    <w:lvl w:ilvl="2" w:tplc="08090005" w:tentative="1">
+      <w:start w:val="1"/>
+      <w:numFmt w:val="bullet"/>
+      <w:lvlText w:val=""/>
+      <w:lvlJc w:val="left"/>
+      <w:pPr>
+        <w:ind w:left="2160" w:hanging="360"/>
+      </w:pPr>
+      <w:rPr>
+        <w:rFonts w:ascii="Marlett" w:hAnsi="Marlett" w:hint="default"/>
+      </w:rPr>
+    </w:lvl>
+    <w:lvl w:ilvl="3" w:tplc="08090001" w:tentative="1">
+      <w:start w:val="1"/>
+      <w:numFmt w:val="bullet"/>
+      <w:lvlText w:val=""/>
+      <w:lvlJc w:val="left"/>
+      <w:pPr>
+        <w:ind w:left="2880" w:hanging="360"/>
+      </w:pPr>
+      <w:rPr>
+        <w:rFonts w:ascii="Symbol" w:hAnsi="Symbol" w:hint="default"/>
+      </w:rPr>
+    </w:lvl>
+    <w:lvl w:ilvl="4" w:tplc="08090003" w:tentative="1">
+      <w:start w:val="1"/>
+      <w:numFmt w:val="bullet"/>
+      <w:lvlText w:val="o"/>
+      <w:lvlJc w:val="left"/>
+      <w:pPr>
+        <w:ind w:left="3600" w:hanging="360"/>
+      </w:pPr>
+      <w:rPr>
+        <w:rFonts w:ascii="Courier New" w:hAnsi="Courier New" w:hint="default"/>
+      </w:rPr>
+    </w:lvl>
+    <w:lvl w:ilvl="5" w:tplc="08090005" w:tentative="1">
+      <w:start w:val="1"/>
+      <w:numFmt w:val="bullet"/>
+      <w:lvlText w:val=""/>
+      <w:lvlJc w:val="left"/>
+      <w:pPr>
+        <w:ind w:left="4320" w:hanging="360"/>
+      </w:pPr>
+      <w:rPr>
+        <w:rFonts w:ascii="Marlett" w:hAnsi="Marlett" w:hint="default"/>
+      </w:rPr>
+    </w:lvl>
+    <w:lvl w:ilvl="6" w:tplc="08090001" w:tentative="1">
+      <w:start w:val="1"/>
+      <w:numFmt w:val="bullet"/>
+      <w:lvlText w:val=""/>
+      <w:lvlJc w:val="left"/>
+      <w:pPr>
+        <w:ind w:left="5040" w:hanging="360"/>
+      </w:pPr>
+      <w:rPr>
+        <w:rFonts w:ascii="Symbol" w:hAnsi="Symbol" w:hint="default"/>
+      </w:rPr>
+    </w:lvl>
+    <w:lvl w:ilvl="7" w:tplc="08090003" w:tentative="1">
+      <w:start w:val="1"/>
+      <w:numFmt w:val="bullet"/>
+      <w:lvlText w:val="o"/>
+      <w:lvlJc w:val="left"/>
+      <w:pPr>
+        <w:ind w:left="5760" w:hanging="360"/>
+      </w:pPr>
+      <w:rPr>
+        <w:rFonts w:ascii="Courier New" w:hAnsi="Courier New" w:hint="default"/>
+      </w:rPr>
+    </w:lvl>
+    <w:lvl w:ilvl="8" w:tplc="08090005" w:tentative="1">
+      <w:start w:val="1"/>
+      <w:numFmt w:val="bullet"/>
+      <w:lvlText w:val=""/>
+      <w:lvlJc w:val="left"/>
+      <w:pPr>
+        <w:ind w:left="6480" w:hanging="360"/>
+      </w:pPr>
+      <w:rPr>
+        <w:rFonts w:ascii="Marlett" w:hAnsi="Marlett" w:hint="default"/>
+      </w:rPr>
+    </w:lvl>
+  </w:abstractNum>
+  <w:abstractNum w:abstractNumId="4">
     <w:nsid w:val="35BF0E7E"/>
     <w:multiLevelType w:val="hybridMultilevel"/>
     <w:tmpl w:val="30D4B476"/>
@@ -9094,7 +8902,7 @@
       </w:rPr>
     </w:lvl>
   </w:abstractNum>
-  <w:abstractNum w:abstractNumId="4">
+  <w:abstractNum w:abstractNumId="5">
     <w:nsid w:val="3A411C43"/>
     <w:multiLevelType w:val="hybridMultilevel"/>
     <w:tmpl w:val="BEAA1AF4"/>
@@ -9207,7 +9015,120 @@
       </w:rPr>
     </w:lvl>
   </w:abstractNum>
-  <w:abstractNum w:abstractNumId="5">
+  <w:abstractNum w:abstractNumId="6">
+    <w:nsid w:val="3E325664"/>
+    <w:multiLevelType w:val="hybridMultilevel"/>
+    <w:tmpl w:val="252AFFD0"/>
+    <w:lvl w:ilvl="0" w:tplc="08090001">
+      <w:start w:val="1"/>
+      <w:numFmt w:val="bullet"/>
+      <w:lvlText w:val=""/>
+      <w:lvlJc w:val="left"/>
+      <w:pPr>
+        <w:ind w:left="1080" w:hanging="360"/>
+      </w:pPr>
+      <w:rPr>
+        <w:rFonts w:ascii="Symbol" w:hAnsi="Symbol" w:hint="default"/>
+      </w:rPr>
+    </w:lvl>
+    <w:lvl w:ilvl="1" w:tplc="08090003" w:tentative="1">
+      <w:start w:val="1"/>
+      <w:numFmt w:val="bullet"/>
+      <w:lvlText w:val="o"/>
+      <w:lvlJc w:val="left"/>
+      <w:pPr>
+        <w:ind w:left="1800" w:hanging="360"/>
+      </w:pPr>
+      <w:rPr>
+        <w:rFonts w:ascii="Courier New" w:hAnsi="Courier New" w:hint="default"/>
+      </w:rPr>
+    </w:lvl>
+    <w:lvl w:ilvl="2" w:tplc="08090005" w:tentative="1">
+      <w:start w:val="1"/>
+      <w:numFmt w:val="bullet"/>
+      <w:lvlText w:val=""/>
+      <w:lvlJc w:val="left"/>
+      <w:pPr>
+        <w:ind w:left="2520" w:hanging="360"/>
+      </w:pPr>
+      <w:rPr>
+        <w:rFonts w:ascii="Marlett" w:hAnsi="Marlett" w:hint="default"/>
+      </w:rPr>
+    </w:lvl>
+    <w:lvl w:ilvl="3" w:tplc="08090001" w:tentative="1">
+      <w:start w:val="1"/>
+      <w:numFmt w:val="bullet"/>
+      <w:lvlText w:val=""/>
+      <w:lvlJc w:val="left"/>
+      <w:pPr>
+        <w:ind w:left="3240" w:hanging="360"/>
+      </w:pPr>
+      <w:rPr>
+        <w:rFonts w:ascii="Symbol" w:hAnsi="Symbol" w:hint="default"/>
+      </w:rPr>
+    </w:lvl>
+    <w:lvl w:ilvl="4" w:tplc="08090003" w:tentative="1">
+      <w:start w:val="1"/>
+      <w:numFmt w:val="bullet"/>
+      <w:lvlText w:val="o"/>
+      <w:lvlJc w:val="left"/>
+      <w:pPr>
+        <w:ind w:left="3960" w:hanging="360"/>
+      </w:pPr>
+      <w:rPr>
+        <w:rFonts w:ascii="Courier New" w:hAnsi="Courier New" w:hint="default"/>
+      </w:rPr>
+    </w:lvl>
+    <w:lvl w:ilvl="5" w:tplc="08090005" w:tentative="1">
+      <w:start w:val="1"/>
+      <w:numFmt w:val="bullet"/>
+      <w:lvlText w:val=""/>
+      <w:lvlJc w:val="left"/>
+      <w:pPr>
+        <w:ind w:left="4680" w:hanging="360"/>
+      </w:pPr>
+      <w:rPr>
+        <w:rFonts w:ascii="Marlett" w:hAnsi="Marlett" w:hint="default"/>
+      </w:rPr>
+    </w:lvl>
+    <w:lvl w:ilvl="6" w:tplc="08090001" w:tentative="1">
+      <w:start w:val="1"/>
+      <w:numFmt w:val="bullet"/>
+      <w:lvlText w:val=""/>
+      <w:lvlJc w:val="left"/>
+      <w:pPr>
+        <w:ind w:left="5400" w:hanging="360"/>
+      </w:pPr>
+      <w:rPr>
+        <w:rFonts w:ascii="Symbol" w:hAnsi="Symbol" w:hint="default"/>
+      </w:rPr>
+    </w:lvl>
+    <w:lvl w:ilvl="7" w:tplc="08090003" w:tentative="1">
+      <w:start w:val="1"/>
+      <w:numFmt w:val="bullet"/>
+      <w:lvlText w:val="o"/>
+      <w:lvlJc w:val="left"/>
+      <w:pPr>
+        <w:ind w:left="6120" w:hanging="360"/>
+      </w:pPr>
+      <w:rPr>
+        <w:rFonts w:ascii="Courier New" w:hAnsi="Courier New" w:hint="default"/>
+      </w:rPr>
+    </w:lvl>
+    <w:lvl w:ilvl="8" w:tplc="08090005" w:tentative="1">
+      <w:start w:val="1"/>
+      <w:numFmt w:val="bullet"/>
+      <w:lvlText w:val=""/>
+      <w:lvlJc w:val="left"/>
+      <w:pPr>
+        <w:ind w:left="6840" w:hanging="360"/>
+      </w:pPr>
+      <w:rPr>
+        <w:rFonts w:ascii="Marlett" w:hAnsi="Marlett" w:hint="default"/>
+      </w:rPr>
+    </w:lvl>
+  </w:abstractNum>
+  <w:abstractNum w:abstractNumId="7">
     <w:nsid w:val="41691FA8"/>
     <w:multiLevelType w:val="hybridMultilevel"/>
     <w:tmpl w:val="9EF48B44"/>
@@ -9320,7 +9241,7 @@
       </w:rPr>
     </w:lvl>
   </w:abstractNum>
-  <w:abstractNum w:abstractNumId="6">
+  <w:abstractNum w:abstractNumId="8">
     <w:nsid w:val="479B4D7A"/>
     <w:multiLevelType w:val="multilevel"/>
     <w:tmpl w:val="0405001F"/>
@@ -9406,7 +9327,7 @@
       </w:pPr>
     </w:lvl>
   </w:abstractNum>
-  <w:abstractNum w:abstractNumId="7">
+  <w:abstractNum w:abstractNumId="9">
     <w:nsid w:val="4ADA50D2"/>
     <w:multiLevelType w:val="hybridMultilevel"/>
     <w:tmpl w:val="7BDE89DE"/>
@@ -9519,7 +9440,7 @@
       </w:rPr>
     </w:lvl>
   </w:abstractNum>
-  <w:abstractNum w:abstractNumId="8">
+  <w:abstractNum w:abstractNumId="10">
     <w:nsid w:val="532C0899"/>
     <w:multiLevelType w:val="hybridMultilevel"/>
     <w:tmpl w:val="F93AD5BA"/>
@@ -9632,7 +9553,7 @@
       </w:rPr>
     </w:lvl>
   </w:abstractNum>
-  <w:abstractNum w:abstractNumId="9">
+  <w:abstractNum w:abstractNumId="11">
     <w:nsid w:val="61107DCD"/>
     <w:multiLevelType w:val="hybridMultilevel"/>
     <w:tmpl w:val="0FB61622"/>
@@ -9745,7 +9666,7 @@
       </w:rPr>
     </w:lvl>
   </w:abstractNum>
-  <w:abstractNum w:abstractNumId="10">
+  <w:abstractNum w:abstractNumId="12">
     <w:nsid w:val="61C34DF1"/>
     <w:multiLevelType w:val="multilevel"/>
     <w:tmpl w:val="0A187F36"/>
@@ -9889,7 +9810,7 @@
       </w:rPr>
     </w:lvl>
   </w:abstractNum>
-  <w:abstractNum w:abstractNumId="11">
+  <w:abstractNum w:abstractNumId="13">
     <w:nsid w:val="6CB10CD8"/>
     <w:multiLevelType w:val="hybridMultilevel"/>
     <w:tmpl w:val="A60228D8"/>
@@ -10002,7 +9923,7 @@
       </w:rPr>
     </w:lvl>
   </w:abstractNum>
-  <w:abstractNum w:abstractNumId="12">
+  <w:abstractNum w:abstractNumId="14">
     <w:nsid w:val="6D942612"/>
     <w:multiLevelType w:val="multilevel"/>
     <w:tmpl w:val="0405001F"/>
@@ -10089,43 +10010,49 @@
     </w:lvl>
   </w:abstractNum>
   <w:num w:numId="1">
-    <w:abstractNumId w:val="10"/>
+    <w:abstractNumId w:val="12"/>
   </w:num>
   <w:num w:numId="2">
-    <w:abstractNumId w:val="8"/>
+    <w:abstractNumId w:val="10"/>
   </w:num>
   <w:num w:numId="3">
     <w:abstractNumId w:val="2"/>
   </w:num>
   <w:num w:numId="4">
-    <w:abstractNumId w:val="3"/>
+    <w:abstractNumId w:val="4"/>
   </w:num>
   <w:num w:numId="5">
-    <w:abstractNumId w:val="12"/>
+    <w:abstractNumId w:val="14"/>
   </w:num>
   <w:num w:numId="6">
-    <w:abstractNumId w:val="11"/>
+    <w:abstractNumId w:val="13"/>
   </w:num>
   <w:num w:numId="7">
-    <w:abstractNumId w:val="6"/>
+    <w:abstractNumId w:val="8"/>
   </w:num>
   <w:num w:numId="8">
-    <w:abstractNumId w:val="5"/>
+    <w:abstractNumId w:val="7"/>
   </w:num>
   <w:num w:numId="9">
     <w:abstractNumId w:val="0"/>
   </w:num>
   <w:num w:numId="10">
-    <w:abstractNumId w:val="9"/>
+    <w:abstractNumId w:val="11"/>
   </w:num>
   <w:num w:numId="11">
-    <w:abstractNumId w:val="4"/>
+    <w:abstractNumId w:val="5"/>
   </w:num>
   <w:num w:numId="12">
     <w:abstractNumId w:val="1"/>
   </w:num>
   <w:num w:numId="13">
-    <w:abstractNumId w:val="7"/>
+    <w:abstractNumId w:val="9"/>
+  </w:num>
+  <w:num w:numId="14">
+    <w:abstractNumId w:val="3"/>
+  </w:num>
+  <w:num w:numId="15">
+    <w:abstractNumId w:val="6"/>
   </w:num>
   <w:numIdMacAtCleanup w:val="7"/>
 </w:numbering>

</xml_diff>

<commit_message>
Dokoncen formalni zapis KA. Nyni se experimentuje s knihovnou Graphviz.
</commit_message>
<xml_diff>
--- a/bakalarka dokumenty/Konverze modelů regulárních jazyků.docx
+++ b/bakalarka dokumenty/Konverze modelů regulárních jazyků.docx
@@ -4295,6 +4295,7 @@
     <w:p/>
     <w:p>
       <w:r>
+        <w:lastRenderedPageBreak/>
         <w:t xml:space="preserve">Viz </w:t>
       </w:r>
       <w:sdt>
@@ -4319,7 +4320,6 @@
     </w:p>
     <w:p>
       <w:r>
-        <w:lastRenderedPageBreak/>
         <w:t>Nyní si nadefinujeme pojem pravá regulární gramatika. Jak následně uvidíte, jedná se o speciální typ pravé lineární gramatiky kde x je řetězec délky jedna.</w:t>
       </w:r>
     </w:p>
@@ -6303,7 +6303,13 @@
         <w:t xml:space="preserve">++ </w:t>
       </w:r>
       <w:r>
-        <w:t>za použití grafické knihovny Qt 4 verze 8.2.</w:t>
+        <w:t>z</w:t>
+      </w:r>
+      <w:r>
+        <w:t>a použití grafické knihovny Qt 5</w:t>
+      </w:r>
+      <w:r>
+        <w:t xml:space="preserve"> verze 8.2.</w:t>
       </w:r>
       <w:r>
         <w:t xml:space="preserve"> Zdrojové k</w:t>
@@ -6314,6 +6320,56 @@
       <w:r>
         <w:t xml:space="preserve"> vyvíjeny pod linuxovým operačním systémem a testovány v MS Windows 7 a XP.</w:t>
       </w:r>
+    </w:p>
+    <w:p>
+      <w:pPr>
+        <w:pStyle w:val="Odstavecdal"/>
+      </w:pPr>
+      <w:r>
+        <w:t>Grafický editor KA jsem implementoval ve vlastní režii pomocí QGraphicsView a QGraphicsScene. Uzly jsem implementoval jako vlastní QGraphics item.</w:t>
+      </w:r>
+      <w:r>
+        <w:t xml:space="preserve"> Přechody mezi uzly (šipky) jsem implementoval pomocí …</w:t>
+      </w:r>
+    </w:p>
+    <w:p>
+      <w:pPr>
+        <w:pStyle w:val="Odstavecdal"/>
+      </w:pPr>
+      <w:r>
+        <w:t>Po výpočet automatického rozmístění uzlů byl použit graphicz. (nástroj/knihovna).</w:t>
+      </w:r>
+    </w:p>
+    <w:p>
+      <w:pPr>
+        <w:pStyle w:val="Odstavecdal"/>
+      </w:pPr>
+      <w:r>
+        <w:t>Instalace tohoho nástroje na dekan byla nasledujici.</w:t>
+      </w:r>
+    </w:p>
+    <w:p>
+      <w:pPr>
+        <w:pStyle w:val="Odstavecdal"/>
+        <w:rPr>
+          <w:rFonts w:asciiTheme="majorHAnsi" w:hAnsiTheme="majorHAnsi"/>
+          <w:b/>
+          <w:i/>
+        </w:rPr>
+      </w:pPr>
+      <w:r>
+        <w:rPr>
+          <w:rFonts w:asciiTheme="majorHAnsi" w:hAnsiTheme="majorHAnsi"/>
+          <w:b/>
+          <w:i/>
+        </w:rPr>
+        <w:t>apt-get install graphviz libcdt4 libcgraph5 libgraph4 libgvc5 libgvpr1 libpathplan4 libxdot4 libgraphviz-dev  libc6-dev libexpat1-dev zlib1g-dev ocaml-base-nox  libc-dev-bin linux-libc-dev</w:t>
+      </w:r>
+    </w:p>
+    <w:p>
+      <w:pPr>
+        <w:pStyle w:val="Odstavecdal"/>
+      </w:pPr>
     </w:p>
     <w:p>
       <w:r>
@@ -7206,12 +7262,12 @@
     </w:p>
     <w:p>
       <w:r>
+        <w:lastRenderedPageBreak/>
         <w:t>Pro všechny symboly abecedy Σ:</w:t>
       </w:r>
     </w:p>
     <w:p>
       <w:r>
-        <w:lastRenderedPageBreak/>
         <w:t xml:space="preserve"> Vezmi symbol abecedy a podívej se, kam se dá dostat v původním KA z </w:t>
       </w:r>
       <w:r>
@@ -8090,6 +8146,7 @@
         <w:rPr>
           <w:shd w:val="clear" w:color="auto" w:fill="FFFFFF"/>
         </w:rPr>
+        <w:lastRenderedPageBreak/>
         <w:t>DKA bez nedostupných stavů na DSKA</w:t>
       </w:r>
     </w:p>

</xml_diff>